<commit_message>
modified banners and fav-band page
</commit_message>
<xml_diff>
--- a/Image Sources.docx
+++ b/Image Sources.docx
@@ -19,11 +19,162 @@
     </w:p>
     <w:p>
       <w:r>
+        <w:t>Black Metal Sources</w:t>
+      </w:r>
+    </w:p>
+    <w:p>
+      <w:hyperlink r:id="rId5" w:history="1">
+        <w:r>
+          <w:rPr>
+            <w:rStyle w:val="Hyperlink"/>
+          </w:rPr>
+          <w:t>https://open.spotify.com/artist/0dR10i73opHXuRuLbgxltM</w:t>
+        </w:r>
+      </w:hyperlink>
+    </w:p>
+    <w:p>
+      <w:hyperlink r:id="rId6" w:history="1">
+        <w:r>
+          <w:rPr>
+            <w:rStyle w:val="Hyperlink"/>
+          </w:rPr>
+          <w:t>https://www.rgd.ca/2021/02/17/top-5-metal-band-logos.php</w:t>
+        </w:r>
+      </w:hyperlink>
+    </w:p>
+    <w:p>
+      <w:hyperlink r:id="rId7" w:history="1">
+        <w:r>
+          <w:rPr>
+            <w:rStyle w:val="Hyperlink"/>
+          </w:rPr>
+          <w:t>https://www.pinterest.com/pin/514677063642439559/</w:t>
+        </w:r>
+      </w:hyperlink>
+    </w:p>
+    <w:p>
+      <w:hyperlink r:id="rId8" w:history="1">
+        <w:r>
+          <w:rPr>
+            <w:rStyle w:val="Hyperlink"/>
+          </w:rPr>
+          <w:t>https://www.overdrive.ie/behemoth-logo/</w:t>
+        </w:r>
+      </w:hyperlink>
+    </w:p>
+    <w:p>
+      <w:hyperlink r:id="rId9" w:history="1">
+        <w:r>
+          <w:rPr>
+            <w:rStyle w:val="Hyperlink"/>
+          </w:rPr>
+          <w:t>https://logonoid.com/gorgoroth-logo/</w:t>
+        </w:r>
+      </w:hyperlink>
+    </w:p>
+    <w:p>
+      <w:hyperlink r:id="rId10" w:history="1">
+        <w:r>
+          <w:rPr>
+            <w:rStyle w:val="Hyperlink"/>
+          </w:rPr>
+          <w:t>https://www.pinterest.com/pin/324048135671873988/</w:t>
+        </w:r>
+      </w:hyperlink>
+    </w:p>
+    <w:p>
+      <w:hyperlink r:id="rId11" w:history="1">
+        <w:r>
+          <w:rPr>
+            <w:rStyle w:val="Hyperlink"/>
+          </w:rPr>
+          <w:t>https://www.metal-archives.com/bands/Abruptum/1127</w:t>
+        </w:r>
+      </w:hyperlink>
+    </w:p>
+    <w:p/>
+    <w:p>
+      <w:r>
+        <w:t>Death Metal Sources</w:t>
+      </w:r>
+    </w:p>
+    <w:p>
+      <w:hyperlink r:id="rId12" w:history="1">
+        <w:r>
+          <w:rPr>
+            <w:rStyle w:val="Hyperlink"/>
+          </w:rPr>
+          <w:t>https://1000logos.net/cannibal-corpse-logo/</w:t>
+        </w:r>
+      </w:hyperlink>
+    </w:p>
+    <w:p>
+      <w:hyperlink r:id="rId13" w:history="1">
+        <w:r>
+          <w:rPr>
+            <w:rStyle w:val="Hyperlink"/>
+          </w:rPr>
+          <w:t>https://www.rgd.ca/2021/02/17/top-5-metal-band-logos.php</w:t>
+        </w:r>
+      </w:hyperlink>
+    </w:p>
+    <w:p>
+      <w:hyperlink r:id="rId14" w:history="1">
+        <w:r>
+          <w:rPr>
+            <w:rStyle w:val="Hyperlink"/>
+          </w:rPr>
+          <w:t>https://www.metal-archives.com/bands/Possessed/914</w:t>
+        </w:r>
+      </w:hyperlink>
+    </w:p>
+    <w:p>
+      <w:hyperlink r:id="rId15" w:history="1">
+        <w:r>
+          <w:rPr>
+            <w:rStyle w:val="Hyperlink"/>
+          </w:rPr>
+          <w:t>https://seeklogo.com/vector-logo/94759/morbid-angel</w:t>
+        </w:r>
+      </w:hyperlink>
+    </w:p>
+    <w:p>
+      <w:hyperlink r:id="rId16" w:history="1">
+        <w:r>
+          <w:rPr>
+            <w:rStyle w:val="Hyperlink"/>
+          </w:rPr>
+          <w:t>https://www.metal-archives.com/bands/grave/1020</w:t>
+        </w:r>
+      </w:hyperlink>
+    </w:p>
+    <w:p>
+      <w:hyperlink r:id="rId17" w:history="1">
+        <w:r>
+          <w:rPr>
+            <w:rStyle w:val="Hyperlink"/>
+          </w:rPr>
+          <w:t>https://metal-kids.com/category/band-merch/arch-enemy</w:t>
+        </w:r>
+      </w:hyperlink>
+    </w:p>
+    <w:p>
+      <w:hyperlink r:id="rId18" w:history="1">
+        <w:r>
+          <w:rPr>
+            <w:rStyle w:val="Hyperlink"/>
+          </w:rPr>
+          <w:t>https://www.pinterest.com/pin/340725528054360713/</w:t>
+        </w:r>
+      </w:hyperlink>
+    </w:p>
+    <w:p>
+      <w:r>
         <w:t>Prog Metal / Djent Sources</w:t>
       </w:r>
     </w:p>
     <w:p>
-      <w:hyperlink r:id="rId5" w:history="1">
+      <w:hyperlink r:id="rId19" w:history="1">
         <w:r>
           <w:rPr>
             <w:rStyle w:val="Hyperlink"/>
@@ -38,17 +189,7 @@
       </w:r>
     </w:p>
     <w:p>
-      <w:hyperlink r:id="rId6" w:history="1">
-        <w:r>
-          <w:rPr>
-            <w:rStyle w:val="Hyperlink"/>
-          </w:rPr>
-          <w:t>https://www.123rf.com/stock-photo/rebel_revolution.html</w:t>
-        </w:r>
-      </w:hyperlink>
-    </w:p>
-    <w:p>
-      <w:hyperlink r:id="rId7" w:history="1">
+      <w:hyperlink r:id="rId20" w:history="1">
         <w:r>
           <w:rPr>
             <w:rStyle w:val="Hyperlink"/>
@@ -58,7 +199,7 @@
       </w:hyperlink>
     </w:p>
     <w:p>
-      <w:hyperlink r:id="rId8" w:history="1">
+      <w:hyperlink r:id="rId21" w:history="1">
         <w:r>
           <w:rPr>
             <w:rStyle w:val="Hyperlink"/>
@@ -68,7 +209,7 @@
       </w:hyperlink>
     </w:p>
     <w:p>
-      <w:hyperlink r:id="rId9" w:history="1">
+      <w:hyperlink r:id="rId22" w:history="1">
         <w:r>
           <w:rPr>
             <w:rStyle w:val="Hyperlink"/>
@@ -78,7 +219,7 @@
       </w:hyperlink>
     </w:p>
     <w:p>
-      <w:hyperlink r:id="rId10" w:history="1">
+      <w:hyperlink r:id="rId23" w:history="1">
         <w:r>
           <w:rPr>
             <w:rStyle w:val="Hyperlink"/>
@@ -88,12 +229,52 @@
       </w:hyperlink>
     </w:p>
     <w:p>
-      <w:hyperlink r:id="rId11" w:history="1">
+      <w:hyperlink r:id="rId24" w:history="1">
         <w:r>
           <w:rPr>
             <w:rStyle w:val="Hyperlink"/>
           </w:rPr>
           <w:t>https://www.metal-archives.com/bands/kreator/157</w:t>
+        </w:r>
+      </w:hyperlink>
+    </w:p>
+    <w:p>
+      <w:hyperlink r:id="rId25" w:history="1">
+        <w:r>
+          <w:rPr>
+            <w:rStyle w:val="Hyperlink"/>
+          </w:rPr>
+          <w:t>https://seeklogo.com/free-vector-logos/sepultura</w:t>
+        </w:r>
+      </w:hyperlink>
+    </w:p>
+    <w:p>
+      <w:hyperlink r:id="rId26" w:history="1">
+        <w:r>
+          <w:rPr>
+            <w:rStyle w:val="Hyperlink"/>
+          </w:rPr>
+          <w:t>https://freebiesupply.com/logos/anthrax-logo/</w:t>
+        </w:r>
+      </w:hyperlink>
+    </w:p>
+    <w:p>
+      <w:hyperlink r:id="rId27" w:history="1">
+        <w:r>
+          <w:rPr>
+            <w:rStyle w:val="Hyperlink"/>
+          </w:rPr>
+          <w:t>https://hifi247.com/testament-logo-bumper-sticker-3-x8-5.html</w:t>
+        </w:r>
+      </w:hyperlink>
+    </w:p>
+    <w:p>
+      <w:hyperlink r:id="rId28" w:history="1">
+        <w:r>
+          <w:rPr>
+            <w:rStyle w:val="Hyperlink"/>
+          </w:rPr>
+          <w:t>https://www.party-san.de/en/banddetail/2016-exodus</w:t>
         </w:r>
       </w:hyperlink>
     </w:p>

</xml_diff>

<commit_message>
finished all but two logos
</commit_message>
<xml_diff>
--- a/Image Sources.docx
+++ b/Image Sources.docx
@@ -4,16 +4,259 @@
   <w:body>
     <w:p>
       <w:r>
+        <w:t>60s Rock</w:t>
+      </w:r>
+      <w:r>
+        <w:t xml:space="preserve"> Sources</w:t>
+      </w:r>
+    </w:p>
+    <w:p>
+      <w:hyperlink r:id="rId4" w:history="1">
+        <w:r>
+          <w:rPr>
+            <w:rStyle w:val="Hyperlink"/>
+          </w:rPr>
+          <w:t>https://guitar.com/guides/essential-guide/jimi-hendrix-best-guitar-solos-songs-moments/</w:t>
+        </w:r>
+      </w:hyperlink>
+    </w:p>
+    <w:p>
+      <w:hyperlink r:id="rId5" w:history="1">
+        <w:r>
+          <w:rPr>
+            <w:rStyle w:val="Hyperlink"/>
+          </w:rPr>
+          <w:t>https://www.weareclassicrockers.com/index.php/article/june-1965-rolling-stones-release-i-cant-get-no-satisfaction</w:t>
+        </w:r>
+      </w:hyperlink>
+    </w:p>
+    <w:p>
+      <w:hyperlink r:id="rId6" w:history="1">
+        <w:r>
+          <w:rPr>
+            <w:rStyle w:val="Hyperlink"/>
+          </w:rPr>
+          <w:t>https://commons.wikimedia.org/wiki/File:Stevie_Wonder_1967_%281%29.jpg</w:t>
+        </w:r>
+      </w:hyperlink>
+    </w:p>
+    <w:p>
+      <w:hyperlink r:id="rId7" w:history="1">
+        <w:r>
+          <w:rPr>
+            <w:rStyle w:val="Hyperlink"/>
+          </w:rPr>
+          <w:t>https://www.goodhousekeeping.com/life/g22746859/aretha-franklin-younger-life/</w:t>
+        </w:r>
+      </w:hyperlink>
+    </w:p>
+    <w:p>
+      <w:hyperlink r:id="rId8" w:history="1">
+        <w:r>
+          <w:rPr>
+            <w:rStyle w:val="Hyperlink"/>
+          </w:rPr>
+          <w:t>https://www.rollingstone.com/music/music-lists/the-whos-50-greatest-songs-81794/</w:t>
+        </w:r>
+      </w:hyperlink>
+    </w:p>
+    <w:p>
+      <w:hyperlink r:id="rId9" w:history="1">
+        <w:r>
+          <w:rPr>
+            <w:rStyle w:val="Hyperlink"/>
+          </w:rPr>
+          <w:t>https://www.hollywoodreporter.com/news/general-news/jefferson-airplane-merchandising-revival-coming-710001/</w:t>
+        </w:r>
+      </w:hyperlink>
+    </w:p>
+    <w:p>
+      <w:hyperlink r:id="rId10" w:history="1">
+        <w:r>
+          <w:rPr>
+            <w:rStyle w:val="Hyperlink"/>
+          </w:rPr>
+          <w:t>https://www.billboard.com/music/rock/doors-jim-morrison-john-densmore-los-angeles-street-signs-reunited-8092702/</w:t>
+        </w:r>
+      </w:hyperlink>
+    </w:p>
+    <w:p>
+      <w:hyperlink r:id="rId11" w:history="1">
+        <w:r>
+          <w:rPr>
+            <w:rStyle w:val="Hyperlink"/>
+          </w:rPr>
+          <w:t>https://shepherdexpress.com/music/music-feature/remembering-the-temptations-late-great-controversial-david-r/</w:t>
+        </w:r>
+      </w:hyperlink>
+    </w:p>
+    <w:p>
+      <w:hyperlink r:id="rId12" w:history="1">
+        <w:r>
+          <w:rPr>
+            <w:rStyle w:val="Hyperlink"/>
+          </w:rPr>
+          <w:t>https://www.okayplayer.com/music/a-rare-instrumental-marvin-gaye-album-has-surfaced.html</w:t>
+        </w:r>
+      </w:hyperlink>
+    </w:p>
+    <w:p>
+      <w:hyperlink r:id="rId13" w:history="1">
+        <w:r>
+          <w:rPr>
+            <w:rStyle w:val="Hyperlink"/>
+          </w:rPr>
+          <w:t>https://www.rollingstone.com/music/music-news/beach-boys-60th-anniversary-expanded-sounds-of-summer-reissue-1344287/</w:t>
+        </w:r>
+      </w:hyperlink>
+    </w:p>
+    <w:p>
+      <w:hyperlink r:id="rId14" w:history="1">
+        <w:r>
+          <w:rPr>
+            <w:rStyle w:val="Hyperlink"/>
+          </w:rPr>
+          <w:t>https://tvtropes.org/pmwiki/pmwiki.php/Music/ChicagoBand</w:t>
+        </w:r>
+      </w:hyperlink>
+    </w:p>
+    <w:p>
+      <w:r>
         <w:t>Alternative / Nu Metal Sources</w:t>
       </w:r>
     </w:p>
     <w:p>
-      <w:hyperlink r:id="rId4" w:history="1">
-        <w:r>
-          <w:rPr>
-            <w:rStyle w:val="Hyperlink"/>
-          </w:rPr>
-          <w:t>https://www.kerrang.com/korn-bassist-fieldy-announces-hiatus-from-the-band</w:t>
+      <w:hyperlink r:id="rId15" w:history="1">
+        <w:r>
+          <w:rPr>
+            <w:rStyle w:val="Hyperlink"/>
+          </w:rPr>
+          <w:t>https://1000logos.net/linkin-park-logo/</w:t>
+        </w:r>
+      </w:hyperlink>
+    </w:p>
+    <w:p>
+      <w:hyperlink r:id="rId16" w:history="1">
+        <w:r>
+          <w:rPr>
+            <w:rStyle w:val="Hyperlink"/>
+          </w:rPr>
+          <w:t>https://www.pinterest.com/pin/793407659332091800/</w:t>
+        </w:r>
+      </w:hyperlink>
+    </w:p>
+    <w:p>
+      <w:hyperlink r:id="rId17" w:history="1">
+        <w:r>
+          <w:rPr>
+            <w:rStyle w:val="Hyperlink"/>
+          </w:rPr>
+          <w:t>https://logo-sign.com/korn-logo/</w:t>
+        </w:r>
+      </w:hyperlink>
+    </w:p>
+    <w:p>
+      <w:hyperlink r:id="rId18" w:history="1">
+        <w:r>
+          <w:rPr>
+            <w:rStyle w:val="Hyperlink"/>
+          </w:rPr>
+          <w:t>https://www.pinterest.com/pin/305681893443449350/</w:t>
+        </w:r>
+      </w:hyperlink>
+    </w:p>
+    <w:p>
+      <w:hyperlink r:id="rId19" w:history="1">
+        <w:r>
+          <w:rPr>
+            <w:rStyle w:val="Hyperlink"/>
+          </w:rPr>
+          <w:t>https://seeklogo.com/vector-logo/84277/limp-bizkit</w:t>
+        </w:r>
+      </w:hyperlink>
+    </w:p>
+    <w:p>
+      <w:hyperlink r:id="rId20" w:history="1">
+        <w:r>
+          <w:rPr>
+            <w:rStyle w:val="Hyperlink"/>
+          </w:rPr>
+          <w:t>https://logos-world.net/three-days-grace-logo/</w:t>
+        </w:r>
+      </w:hyperlink>
+    </w:p>
+    <w:p>
+      <w:r>
+        <w:t>Birth of Heavy Metal</w:t>
+      </w:r>
+    </w:p>
+    <w:p>
+      <w:hyperlink r:id="rId21" w:history="1">
+        <w:r>
+          <w:rPr>
+            <w:rStyle w:val="Hyperlink"/>
+          </w:rPr>
+          <w:t>https://www.wallpaperflare.com/search?wallpaper=Black+Sabbath</w:t>
+        </w:r>
+      </w:hyperlink>
+    </w:p>
+    <w:p>
+      <w:hyperlink r:id="rId22" w:history="1">
+        <w:r>
+          <w:rPr>
+            <w:rStyle w:val="Hyperlink"/>
+          </w:rPr>
+          <w:t>https://www.pinterest.com/pin/489344315740037803/</w:t>
+        </w:r>
+      </w:hyperlink>
+    </w:p>
+    <w:p>
+      <w:hyperlink r:id="rId23" w:history="1">
+        <w:r>
+          <w:rPr>
+            <w:rStyle w:val="Hyperlink"/>
+          </w:rPr>
+          <w:t>https://1000logos.net/motorhead-logo/</w:t>
+        </w:r>
+      </w:hyperlink>
+    </w:p>
+    <w:p>
+      <w:hyperlink r:id="rId24" w:history="1">
+        <w:r>
+          <w:rPr>
+            <w:rStyle w:val="Hyperlink"/>
+          </w:rPr>
+          <w:t>http://rawkbawx.rocks/details.php?id=b84eaf3f4bcbaaa467519523d68aa44d3916dc81</w:t>
+        </w:r>
+      </w:hyperlink>
+    </w:p>
+    <w:p>
+      <w:hyperlink r:id="rId25" w:history="1">
+        <w:r>
+          <w:rPr>
+            <w:rStyle w:val="Hyperlink"/>
+          </w:rPr>
+          <w:t>https://www.metal-archives.com/bands/Rainbow/108</w:t>
+        </w:r>
+      </w:hyperlink>
+    </w:p>
+    <w:p>
+      <w:hyperlink r:id="rId26" w:history="1">
+        <w:r>
+          <w:rPr>
+            <w:rStyle w:val="Hyperlink"/>
+          </w:rPr>
+          <w:t>https://logos-world.net/kiss-logo/</w:t>
+        </w:r>
+      </w:hyperlink>
+    </w:p>
+    <w:p>
+      <w:hyperlink r:id="rId27" w:history="1">
+        <w:r>
+          <w:rPr>
+            <w:rStyle w:val="Hyperlink"/>
+          </w:rPr>
+          <w:t>https://extrachill.com/led-zeppelin-symbols-meaning</w:t>
         </w:r>
       </w:hyperlink>
     </w:p>
@@ -23,7 +266,7 @@
       </w:r>
     </w:p>
     <w:p>
-      <w:hyperlink r:id="rId5" w:history="1">
+      <w:hyperlink r:id="rId28" w:history="1">
         <w:r>
           <w:rPr>
             <w:rStyle w:val="Hyperlink"/>
@@ -33,7 +276,7 @@
       </w:hyperlink>
     </w:p>
     <w:p>
-      <w:hyperlink r:id="rId6" w:history="1">
+      <w:hyperlink r:id="rId29" w:history="1">
         <w:r>
           <w:rPr>
             <w:rStyle w:val="Hyperlink"/>
@@ -43,7 +286,7 @@
       </w:hyperlink>
     </w:p>
     <w:p>
-      <w:hyperlink r:id="rId7" w:history="1">
+      <w:hyperlink r:id="rId30" w:history="1">
         <w:r>
           <w:rPr>
             <w:rStyle w:val="Hyperlink"/>
@@ -53,7 +296,7 @@
       </w:hyperlink>
     </w:p>
     <w:p>
-      <w:hyperlink r:id="rId8" w:history="1">
+      <w:hyperlink r:id="rId31" w:history="1">
         <w:r>
           <w:rPr>
             <w:rStyle w:val="Hyperlink"/>
@@ -63,7 +306,7 @@
       </w:hyperlink>
     </w:p>
     <w:p>
-      <w:hyperlink r:id="rId9" w:history="1">
+      <w:hyperlink r:id="rId32" w:history="1">
         <w:r>
           <w:rPr>
             <w:rStyle w:val="Hyperlink"/>
@@ -73,7 +316,7 @@
       </w:hyperlink>
     </w:p>
     <w:p>
-      <w:hyperlink r:id="rId10" w:history="1">
+      <w:hyperlink r:id="rId33" w:history="1">
         <w:r>
           <w:rPr>
             <w:rStyle w:val="Hyperlink"/>
@@ -83,7 +326,7 @@
       </w:hyperlink>
     </w:p>
     <w:p>
-      <w:hyperlink r:id="rId11" w:history="1">
+      <w:hyperlink r:id="rId34" w:history="1">
         <w:r>
           <w:rPr>
             <w:rStyle w:val="Hyperlink"/>
@@ -92,14 +335,13 @@
         </w:r>
       </w:hyperlink>
     </w:p>
-    <w:p/>
     <w:p>
       <w:r>
         <w:t>Death Metal Sources</w:t>
       </w:r>
     </w:p>
     <w:p>
-      <w:hyperlink r:id="rId12" w:history="1">
+      <w:hyperlink r:id="rId35" w:history="1">
         <w:r>
           <w:rPr>
             <w:rStyle w:val="Hyperlink"/>
@@ -109,7 +351,7 @@
       </w:hyperlink>
     </w:p>
     <w:p>
-      <w:hyperlink r:id="rId13" w:history="1">
+      <w:hyperlink r:id="rId36" w:history="1">
         <w:r>
           <w:rPr>
             <w:rStyle w:val="Hyperlink"/>
@@ -119,7 +361,7 @@
       </w:hyperlink>
     </w:p>
     <w:p>
-      <w:hyperlink r:id="rId14" w:history="1">
+      <w:hyperlink r:id="rId37" w:history="1">
         <w:r>
           <w:rPr>
             <w:rStyle w:val="Hyperlink"/>
@@ -129,7 +371,7 @@
       </w:hyperlink>
     </w:p>
     <w:p>
-      <w:hyperlink r:id="rId15" w:history="1">
+      <w:hyperlink r:id="rId38" w:history="1">
         <w:r>
           <w:rPr>
             <w:rStyle w:val="Hyperlink"/>
@@ -139,7 +381,7 @@
       </w:hyperlink>
     </w:p>
     <w:p>
-      <w:hyperlink r:id="rId16" w:history="1">
+      <w:hyperlink r:id="rId39" w:history="1">
         <w:r>
           <w:rPr>
             <w:rStyle w:val="Hyperlink"/>
@@ -149,7 +391,7 @@
       </w:hyperlink>
     </w:p>
     <w:p>
-      <w:hyperlink r:id="rId17" w:history="1">
+      <w:hyperlink r:id="rId40" w:history="1">
         <w:r>
           <w:rPr>
             <w:rStyle w:val="Hyperlink"/>
@@ -159,7 +401,12 @@
       </w:hyperlink>
     </w:p>
     <w:p>
-      <w:hyperlink r:id="rId18" w:history="1">
+      <w:pPr>
+        <w:rPr>
+          <w:rStyle w:val="Hyperlink"/>
+        </w:rPr>
+      </w:pPr>
+      <w:hyperlink r:id="rId41" w:history="1">
         <w:r>
           <w:rPr>
             <w:rStyle w:val="Hyperlink"/>
@@ -168,28 +415,350 @@
         </w:r>
       </w:hyperlink>
     </w:p>
+    <w:p>
+      <w:hyperlink r:id="rId42" w:history="1">
+        <w:r>
+          <w:rPr>
+            <w:rStyle w:val="Hyperlink"/>
+          </w:rPr>
+          <w:t>https://www.pinterest.com/pin/185140234662067907/</w:t>
+        </w:r>
+      </w:hyperlink>
+    </w:p>
+    <w:p>
+      <w:r>
+        <w:t>Early Rock Sources</w:t>
+      </w:r>
+    </w:p>
+    <w:p>
+      <w:hyperlink r:id="rId43" w:history="1">
+        <w:r>
+          <w:rPr>
+            <w:rStyle w:val="Hyperlink"/>
+          </w:rPr>
+          <w:t>https://www.nbcnews.com/pop-culture/music/fats-domino-new-orleans-rock-pioneer-piano-prodigy-dies-89-n814186</w:t>
+        </w:r>
+      </w:hyperlink>
+    </w:p>
+    <w:p>
+      <w:hyperlink r:id="rId44" w:history="1">
+        <w:r>
+          <w:rPr>
+            <w:rStyle w:val="Hyperlink"/>
+          </w:rPr>
+          <w:t>https://billhaley.com/</w:t>
+        </w:r>
+      </w:hyperlink>
+    </w:p>
+    <w:p>
+      <w:hyperlink r:id="rId45" w:history="1">
+        <w:r>
+          <w:rPr>
+            <w:rStyle w:val="Hyperlink"/>
+          </w:rPr>
+          <w:t>https://www.nbcnews.com/think/opinion/little-richard-dead-87-rock-roll-king-who-scared-changed-ncna1203831</w:t>
+        </w:r>
+      </w:hyperlink>
+    </w:p>
+    <w:p>
+      <w:hyperlink r:id="rId46" w:history="1">
+        <w:r>
+          <w:rPr>
+            <w:rStyle w:val="Hyperlink"/>
+          </w:rPr>
+          <w:t>https://www.deezer.com/en/artist/1342</w:t>
+        </w:r>
+      </w:hyperlink>
+    </w:p>
+    <w:p>
+      <w:hyperlink r:id="rId47" w:history="1">
+        <w:r>
+          <w:rPr>
+            <w:rStyle w:val="Hyperlink"/>
+          </w:rPr>
+          <w:t>https://www.californiamuseum.org/inductee/ritchie-valens</w:t>
+        </w:r>
+      </w:hyperlink>
+    </w:p>
+    <w:p>
+      <w:hyperlink r:id="rId48" w:history="1">
+        <w:r>
+          <w:rPr>
+            <w:rStyle w:val="Hyperlink"/>
+          </w:rPr>
+          <w:t>https://www.youtube.com/user/royorbison</w:t>
+        </w:r>
+      </w:hyperlink>
+    </w:p>
+    <w:p>
+      <w:hyperlink r:id="rId49" w:history="1">
+        <w:r>
+          <w:rPr>
+            <w:rStyle w:val="Hyperlink"/>
+          </w:rPr>
+          <w:t>https://time.com/3472258/b-b-king-dies-life-and-career/</w:t>
+        </w:r>
+      </w:hyperlink>
+    </w:p>
+    <w:p>
+      <w:hyperlink r:id="rId50" w:history="1">
+        <w:r>
+          <w:rPr>
+            <w:rStyle w:val="Hyperlink"/>
+          </w:rPr>
+          <w:t>https://pitchfork.com/thepitch/5-everly-brothers-covers-that-show-the-duos-eerie-enduring-influence/</w:t>
+        </w:r>
+      </w:hyperlink>
+    </w:p>
+    <w:p>
+      <w:hyperlink r:id="rId51" w:history="1">
+        <w:r>
+          <w:rPr>
+            <w:rStyle w:val="Hyperlink"/>
+          </w:rPr>
+          <w:t>https://www.britannica.com/biography/Bo-Diddley</w:t>
+        </w:r>
+      </w:hyperlink>
+    </w:p>
+    <w:p>
+      <w:hyperlink r:id="rId52" w:history="1">
+        <w:r>
+          <w:rPr>
+            <w:rStyle w:val="Hyperlink"/>
+          </w:rPr>
+          <w:t>https://www.discogs.com/artist/229180-The-Platters</w:t>
+        </w:r>
+      </w:hyperlink>
+    </w:p>
+    <w:p>
+      <w:r>
+        <w:t>Metalcore Sources</w:t>
+      </w:r>
+    </w:p>
+    <w:p>
+      <w:hyperlink r:id="rId53" w:history="1">
+        <w:r>
+          <w:rPr>
+            <w:rStyle w:val="Hyperlink"/>
+          </w:rPr>
+          <w:t>https://www.pinterest.com/pin/174373816794833458/</w:t>
+        </w:r>
+      </w:hyperlink>
+    </w:p>
+    <w:p>
+      <w:hyperlink r:id="rId54" w:history="1">
+        <w:r>
+          <w:rPr>
+            <w:rStyle w:val="Hyperlink"/>
+          </w:rPr>
+          <w:t>https://www.nuclearwasteunderground.com/as-i-lay-dying-logo-6x2-printed-patch/</w:t>
+        </w:r>
+      </w:hyperlink>
+    </w:p>
+    <w:p>
+      <w:hyperlink r:id="rId55" w:history="1">
+        <w:r>
+          <w:rPr>
+            <w:rStyle w:val="Hyperlink"/>
+          </w:rPr>
+          <w:t>https://www.spirit-of-metal.com/en/band/Hatebreed</w:t>
+        </w:r>
+      </w:hyperlink>
+    </w:p>
+    <w:p>
+      <w:hyperlink r:id="rId56" w:history="1">
+        <w:r>
+          <w:rPr>
+            <w:rStyle w:val="Hyperlink"/>
+          </w:rPr>
+          <w:t>https://www.facebook.com/suicidesilence/</w:t>
+        </w:r>
+      </w:hyperlink>
+    </w:p>
+    <w:p>
+      <w:pPr>
+        <w:rPr>
+          <w:rStyle w:val="Hyperlink"/>
+        </w:rPr>
+      </w:pPr>
+      <w:hyperlink r:id="rId57" w:history="1">
+        <w:r>
+          <w:rPr>
+            <w:rStyle w:val="Hyperlink"/>
+          </w:rPr>
+          <w:t>https://1000logos.net/asking-alexandria-logo/</w:t>
+        </w:r>
+      </w:hyperlink>
+    </w:p>
+    <w:p>
+      <w:hyperlink r:id="rId58" w:history="1">
+        <w:r>
+          <w:rPr>
+            <w:rStyle w:val="Hyperlink"/>
+          </w:rPr>
+          <w:t>https://puckhcky.com/collections/whitechapel/flannel</w:t>
+        </w:r>
+      </w:hyperlink>
+    </w:p>
+    <w:p>
+      <w:r>
+        <w:t>NWOBHM Sources</w:t>
+      </w:r>
+    </w:p>
+    <w:p>
+      <w:hyperlink r:id="rId59" w:history="1">
+        <w:r>
+          <w:rPr>
+            <w:rStyle w:val="Hyperlink"/>
+          </w:rPr>
+          <w:t>https://www.pinterest.com/pin/317151998740107538/</w:t>
+        </w:r>
+      </w:hyperlink>
+    </w:p>
+    <w:p>
+      <w:hyperlink r:id="rId60" w:history="1">
+        <w:r>
+          <w:rPr>
+            <w:rStyle w:val="Hyperlink"/>
+          </w:rPr>
+          <w:t>https://www.pinterest.com/pin/616571005205826310/</w:t>
+        </w:r>
+      </w:hyperlink>
+    </w:p>
+    <w:p>
+      <w:hyperlink r:id="rId61" w:history="1">
+        <w:r>
+          <w:rPr>
+            <w:rStyle w:val="Hyperlink"/>
+          </w:rPr>
+          <w:t>https://1000logos.net/iron-maiden-logo/</w:t>
+        </w:r>
+      </w:hyperlink>
+    </w:p>
+    <w:p>
+      <w:hyperlink r:id="rId62" w:history="1">
+        <w:r>
+          <w:rPr>
+            <w:rStyle w:val="Hyperlink"/>
+          </w:rPr>
+          <w:t>https://www.pinterest.com/pin/752030837753411816/</w:t>
+        </w:r>
+      </w:hyperlink>
+    </w:p>
+    <w:p>
+      <w:hyperlink r:id="rId63" w:history="1">
+        <w:r>
+          <w:rPr>
+            <w:rStyle w:val="Hyperlink"/>
+          </w:rPr>
+          <w:t>https://www.pinterest.com/pin/357402920401244159/</w:t>
+        </w:r>
+      </w:hyperlink>
+    </w:p>
+    <w:p>
+      <w:hyperlink r:id="rId64" w:history="1">
+        <w:r>
+          <w:rPr>
+            <w:rStyle w:val="Hyperlink"/>
+          </w:rPr>
+          <w:t>https://www.pinterest.com/pin/363876844866854566/</w:t>
+        </w:r>
+      </w:hyperlink>
+    </w:p>
+    <w:p>
+      <w:hyperlink r:id="rId65" w:history="1">
+        <w:r>
+          <w:rPr>
+            <w:rStyle w:val="Hyperlink"/>
+          </w:rPr>
+          <w:t>https://www.facebook.com/Jaguarnwobhm/</w:t>
+        </w:r>
+      </w:hyperlink>
+    </w:p>
+    <w:p/>
     <w:p>
       <w:r>
         <w:t>Prog Metal / Djent Sources</w:t>
       </w:r>
     </w:p>
     <w:p>
-      <w:hyperlink r:id="rId19" w:history="1">
-        <w:r>
-          <w:rPr>
-            <w:rStyle w:val="Hyperlink"/>
-          </w:rPr>
-          <w:t>https://www.stubhub.com/meshuggah-tickets/performer/389042/</w:t>
-        </w:r>
-      </w:hyperlink>
-    </w:p>
+      <w:hyperlink r:id="rId66" w:history="1">
+        <w:r>
+          <w:rPr>
+            <w:rStyle w:val="Hyperlink"/>
+          </w:rPr>
+          <w:t>https://relivethemusic.net/2013/07/25/watch-dream-theater-studio-update-part-3/</w:t>
+        </w:r>
+      </w:hyperlink>
+    </w:p>
+    <w:p>
+      <w:hyperlink r:id="rId67" w:history="1">
+        <w:r>
+          <w:rPr>
+            <w:rStyle w:val="Hyperlink"/>
+          </w:rPr>
+          <w:t>https://www.betweentheburiedandme.com/</w:t>
+        </w:r>
+      </w:hyperlink>
+    </w:p>
+    <w:p>
+      <w:hyperlink r:id="rId68" w:history="1">
+        <w:r>
+          <w:rPr>
+            <w:rStyle w:val="Hyperlink"/>
+          </w:rPr>
+          <w:t>https://label.atomicfire-records.com/meshuggah-announce-new-album/</w:t>
+        </w:r>
+      </w:hyperlink>
+    </w:p>
+    <w:p>
+      <w:hyperlink r:id="rId69" w:history="1">
+        <w:r>
+          <w:rPr>
+            <w:rStyle w:val="Hyperlink"/>
+          </w:rPr>
+          <w:t>https://www.tesseractband.co.uk/</w:t>
+        </w:r>
+      </w:hyperlink>
+    </w:p>
+    <w:p>
+      <w:hyperlink r:id="rId70" w:history="1">
+        <w:r>
+          <w:rPr>
+            <w:rStyle w:val="Hyperlink"/>
+          </w:rPr>
+          <w:t>https://www.pinterest.com/pin/382172718354851504/</w:t>
+        </w:r>
+      </w:hyperlink>
+    </w:p>
+    <w:p>
+      <w:hyperlink r:id="rId71" w:history="1">
+        <w:r>
+          <w:rPr>
+            <w:rStyle w:val="Hyperlink"/>
+          </w:rPr>
+          <w:t>https://rawkbawx.rocks/details.php?id=c4728e0cbabdbb0a8b27e19c357b7d1fb1dd0d8f</w:t>
+        </w:r>
+      </w:hyperlink>
+    </w:p>
+    <w:p>
+      <w:hyperlink r:id="rId72" w:history="1">
+        <w:r>
+          <w:rPr>
+            <w:rStyle w:val="Hyperlink"/>
+          </w:rPr>
+          <w:t>https://www.pinterest.com/pin/162762974008817416/</w:t>
+        </w:r>
+      </w:hyperlink>
+    </w:p>
+    <w:p/>
     <w:p>
       <w:r>
         <w:t>Thrash Sources</w:t>
       </w:r>
     </w:p>
     <w:p>
-      <w:hyperlink r:id="rId20" w:history="1">
+      <w:hyperlink r:id="rId73" w:history="1">
         <w:r>
           <w:rPr>
             <w:rStyle w:val="Hyperlink"/>
@@ -199,7 +768,7 @@
       </w:hyperlink>
     </w:p>
     <w:p>
-      <w:hyperlink r:id="rId21" w:history="1">
+      <w:hyperlink r:id="rId74" w:history="1">
         <w:r>
           <w:rPr>
             <w:rStyle w:val="Hyperlink"/>
@@ -209,7 +778,7 @@
       </w:hyperlink>
     </w:p>
     <w:p>
-      <w:hyperlink r:id="rId22" w:history="1">
+      <w:hyperlink r:id="rId75" w:history="1">
         <w:r>
           <w:rPr>
             <w:rStyle w:val="Hyperlink"/>
@@ -219,7 +788,7 @@
       </w:hyperlink>
     </w:p>
     <w:p>
-      <w:hyperlink r:id="rId23" w:history="1">
+      <w:hyperlink r:id="rId76" w:history="1">
         <w:r>
           <w:rPr>
             <w:rStyle w:val="Hyperlink"/>
@@ -229,7 +798,7 @@
       </w:hyperlink>
     </w:p>
     <w:p>
-      <w:hyperlink r:id="rId24" w:history="1">
+      <w:hyperlink r:id="rId77" w:history="1">
         <w:r>
           <w:rPr>
             <w:rStyle w:val="Hyperlink"/>
@@ -239,7 +808,7 @@
       </w:hyperlink>
     </w:p>
     <w:p>
-      <w:hyperlink r:id="rId25" w:history="1">
+      <w:hyperlink r:id="rId78" w:history="1">
         <w:r>
           <w:rPr>
             <w:rStyle w:val="Hyperlink"/>
@@ -249,7 +818,7 @@
       </w:hyperlink>
     </w:p>
     <w:p>
-      <w:hyperlink r:id="rId26" w:history="1">
+      <w:hyperlink r:id="rId79" w:history="1">
         <w:r>
           <w:rPr>
             <w:rStyle w:val="Hyperlink"/>
@@ -259,7 +828,7 @@
       </w:hyperlink>
     </w:p>
     <w:p>
-      <w:hyperlink r:id="rId27" w:history="1">
+      <w:hyperlink r:id="rId80" w:history="1">
         <w:r>
           <w:rPr>
             <w:rStyle w:val="Hyperlink"/>
@@ -269,7 +838,7 @@
       </w:hyperlink>
     </w:p>
     <w:p>
-      <w:hyperlink r:id="rId28" w:history="1">
+      <w:hyperlink r:id="rId81" w:history="1">
         <w:r>
           <w:rPr>
             <w:rStyle w:val="Hyperlink"/>

</xml_diff>